<commit_message>
added new info lines in reports
</commit_message>
<xml_diff>
--- a/backend/scripts/template.docx
+++ b/backend/scripts/template.docx
@@ -144,20 +144,16 @@
           </w:tcPr>
           <w:p>
             <w:r>
-              <w:t>Проверку провел:</w:t>
-            </w:r>
-          </w:p>
+              <w:t>Название оборудования:</w:t>
+            </w:r>
+          </w:p>
+          <w:p/>
         </w:tc>
         <w:tc>
           <w:tcPr>
             <w:tcW w:w="6283" w:type="dxa"/>
           </w:tcPr>
           <w:p>
-            <w:pPr>
-              <w:rPr>
-                <w:lang w:val="en-US"/>
-              </w:rPr>
-            </w:pPr>
             <w:r>
               <w:rPr>
                 <w:lang w:val="en-US"/>
@@ -166,7 +162,94 @@
             </w:r>
             <w:proofErr w:type="spellStart"/>
             <w:r>
-              <w:t>фио</w:t>
+              <w:rPr>
+                <w:lang w:val="en-US"/>
+              </w:rPr>
+              <w:t>назв_обор</w:t>
+            </w:r>
+            <w:proofErr w:type="spellEnd"/>
+            <w:r>
+              <w:rPr>
+                <w:lang w:val="en-US"/>
+              </w:rPr>
+              <w:t>]</w:t>
+            </w:r>
+          </w:p>
+        </w:tc>
+      </w:tr>
+      <w:tr>
+        <w:tc>
+          <w:tcPr>
+            <w:tcW w:w="4167" w:type="dxa"/>
+            <w:gridSpan w:val="2"/>
+          </w:tcPr>
+          <w:p>
+            <w:r>
+              <w:t>Номер оборудования:</w:t>
+            </w:r>
+          </w:p>
+          <w:p/>
+        </w:tc>
+        <w:tc>
+          <w:tcPr>
+            <w:tcW w:w="6283" w:type="dxa"/>
+          </w:tcPr>
+          <w:p>
+            <w:r>
+              <w:rPr>
+                <w:lang w:val="en-US"/>
+              </w:rPr>
+              <w:t>[</w:t>
+            </w:r>
+            <w:proofErr w:type="spellStart"/>
+            <w:r>
+              <w:t>номер_обор</w:t>
+            </w:r>
+            <w:proofErr w:type="spellEnd"/>
+            <w:r>
+              <w:rPr>
+                <w:lang w:val="en-US"/>
+              </w:rPr>
+              <w:t>]</w:t>
+            </w:r>
+            <w:bookmarkStart w:id="0" w:name="_GoBack"/>
+            <w:bookmarkEnd w:id="0"/>
+          </w:p>
+        </w:tc>
+      </w:tr>
+      <w:tr>
+        <w:tc>
+          <w:tcPr>
+            <w:tcW w:w="4167" w:type="dxa"/>
+            <w:gridSpan w:val="2"/>
+          </w:tcPr>
+          <w:p>
+            <w:r>
+              <w:t>И</w:t>
+            </w:r>
+            <w:r>
+              <w:t>нвентаризационный номер</w:t>
+            </w:r>
+            <w:r>
+              <w:t>:</w:t>
+            </w:r>
+          </w:p>
+          <w:p/>
+        </w:tc>
+        <w:tc>
+          <w:tcPr>
+            <w:tcW w:w="6283" w:type="dxa"/>
+          </w:tcPr>
+          <w:p>
+            <w:r>
+              <w:rPr>
+                <w:lang w:val="en-US"/>
+              </w:rPr>
+              <w:t>[</w:t>
+            </w:r>
+            <w:proofErr w:type="spellStart"/>
+            <w:r>
+              <w:t>инв_номер</w:t>
             </w:r>
             <w:proofErr w:type="spellEnd"/>
             <w:r>
@@ -472,8 +555,6 @@
               </w:rPr>
               <w:t>]</w:t>
             </w:r>
-            <w:bookmarkStart w:id="0" w:name="_GoBack"/>
-            <w:bookmarkEnd w:id="0"/>
           </w:p>
         </w:tc>
       </w:tr>
@@ -2101,7 +2182,7 @@
 </file>
 
 <file path=customXml/itemProps1.xml><?xml version="1.0" encoding="utf-8"?>
-<ds:datastoreItem xmlns:ds="http://schemas.openxmlformats.org/officeDocument/2006/customXml" ds:itemID="{6E9AA913-84EC-4B1E-BF79-048C9CDCBFC7}">
+<ds:datastoreItem xmlns:ds="http://schemas.openxmlformats.org/officeDocument/2006/customXml" ds:itemID="{31E3F876-7216-4242-94CB-A90E1A2E5217}">
   <ds:schemaRefs>
     <ds:schemaRef ds:uri="http://schemas.openxmlformats.org/officeDocument/2006/bibliography"/>
   </ds:schemaRefs>

</xml_diff>

<commit_message>
added stamps to reports, converted to pdf. clean up code
</commit_message>
<xml_diff>
--- a/backend/scripts/template.docx
+++ b/backend/scripts/template.docx
@@ -158,21 +158,7 @@
               <w:rPr>
                 <w:lang w:val="en-US"/>
               </w:rPr>
-              <w:t>[</w:t>
-            </w:r>
-            <w:proofErr w:type="spellStart"/>
-            <w:r>
-              <w:rPr>
-                <w:lang w:val="en-US"/>
-              </w:rPr>
-              <w:t>назв_обор</w:t>
-            </w:r>
-            <w:proofErr w:type="spellEnd"/>
-            <w:r>
-              <w:rPr>
-                <w:lang w:val="en-US"/>
-              </w:rPr>
-              <w:t>]</w:t>
+              <w:t>[назв_обор]</w:t>
             </w:r>
           </w:p>
         </w:tc>
@@ -201,19 +187,15 @@
               </w:rPr>
               <w:t>[</w:t>
             </w:r>
-            <w:proofErr w:type="spellStart"/>
             <w:r>
               <w:t>номер_обор</w:t>
             </w:r>
-            <w:proofErr w:type="spellEnd"/>
             <w:r>
               <w:rPr>
                 <w:lang w:val="en-US"/>
               </w:rPr>
               <w:t>]</w:t>
             </w:r>
-            <w:bookmarkStart w:id="0" w:name="_GoBack"/>
-            <w:bookmarkEnd w:id="0"/>
           </w:p>
         </w:tc>
       </w:tr>
@@ -247,11 +229,9 @@
               </w:rPr>
               <w:t>[</w:t>
             </w:r>
-            <w:proofErr w:type="spellStart"/>
             <w:r>
               <w:t>инв_номер</w:t>
             </w:r>
-            <w:proofErr w:type="spellEnd"/>
             <w:r>
               <w:rPr>
                 <w:lang w:val="en-US"/>
@@ -454,11 +434,9 @@
               </w:rPr>
               <w:t>[</w:t>
             </w:r>
-            <w:proofErr w:type="spellStart"/>
             <w:r>
               <w:t>доп_работы</w:t>
             </w:r>
-            <w:proofErr w:type="spellEnd"/>
             <w:r>
               <w:rPr>
                 <w:lang w:val="en-US"/>
@@ -636,6 +614,13 @@
             <w:gridSpan w:val="2"/>
           </w:tcPr>
           <w:p>
+            <w:pPr>
+              <w:rPr>
+                <w:lang w:val="en-US"/>
+              </w:rPr>
+            </w:pPr>
+            <w:bookmarkStart w:id="0" w:name="_GoBack"/>
+            <w:bookmarkEnd w:id="0"/>
             <w:r>
               <w:rPr>
                 <w:lang w:val="en-US"/>
@@ -2182,7 +2167,7 @@
 </file>
 
 <file path=customXml/itemProps1.xml><?xml version="1.0" encoding="utf-8"?>
-<ds:datastoreItem xmlns:ds="http://schemas.openxmlformats.org/officeDocument/2006/customXml" ds:itemID="{31E3F876-7216-4242-94CB-A90E1A2E5217}">
+<ds:datastoreItem xmlns:ds="http://schemas.openxmlformats.org/officeDocument/2006/customXml" ds:itemID="{805D0C22-BFA5-484D-85E9-00CC5FA73117}">
   <ds:schemaRefs>
     <ds:schemaRef ds:uri="http://schemas.openxmlformats.org/officeDocument/2006/bibliography"/>
   </ds:schemaRefs>

</xml_diff>